<commit_message>
revise grammer and sentences
</commit_message>
<xml_diff>
--- a/files/Dylan Liang Resume.docx
+++ b/files/Dylan Liang Resume.docx
@@ -254,7 +254,13 @@
         <w:rPr>
           <w:rFonts w:ascii="Cambria" w:hAnsi="Cambria" w:cs="Arial"/>
         </w:rPr>
-        <w:t>Educated, analytical and creative c</w:t>
+        <w:t>A</w:t>
+      </w:r>
+      <w:r>
+        <w:rPr>
+          <w:rFonts w:ascii="Cambria" w:hAnsi="Cambria" w:cs="Arial"/>
+        </w:rPr>
+        <w:t>nalytical and creative c</w:t>
       </w:r>
       <w:r>
         <w:rPr>
@@ -302,7 +308,19 @@
         <w:rPr>
           <w:rFonts w:ascii="Cambria" w:hAnsi="Cambria" w:cs="Arial"/>
         </w:rPr>
-        <w:t xml:space="preserve"> at finding and resolving </w:t>
+        <w:t xml:space="preserve"> </w:t>
+      </w:r>
+      <w:r>
+        <w:rPr>
+          <w:rFonts w:ascii="Cambria" w:hAnsi="Cambria" w:cs="Arial"/>
+        </w:rPr>
+        <w:t>in</w:t>
+      </w:r>
+      <w:r>
+        <w:rPr>
+          <w:rFonts w:ascii="Cambria" w:hAnsi="Cambria" w:cs="Arial"/>
+        </w:rPr>
+        <w:t xml:space="preserve"> finding and resolving </w:t>
       </w:r>
       <w:r>
         <w:rPr>
@@ -371,6 +389,12 @@
         </w:rPr>
         <w:t>technological landscape</w:t>
       </w:r>
+      <w:r>
+        <w:rPr>
+          <w:rFonts w:ascii="Cambria" w:hAnsi="Cambria" w:cs="Arial"/>
+        </w:rPr>
+        <w:t>.</w:t>
+      </w:r>
     </w:p>
     <w:p>
       <w:pPr>
@@ -388,13 +412,37 @@
         <w:rPr>
           <w:rFonts w:ascii="Cambria" w:hAnsi="Cambria" w:cs="Arial"/>
         </w:rPr>
-        <w:t>Energy and strong desire to deliver high quality software quickly through agile development</w:t>
+        <w:t>Energetic and passionate</w:t>
+      </w:r>
+      <w:r>
+        <w:rPr>
+          <w:rFonts w:ascii="Cambria" w:hAnsi="Cambria" w:cs="Arial"/>
+        </w:rPr>
+        <w:t xml:space="preserve"> to deliver high</w:t>
+      </w:r>
+      <w:r>
+        <w:rPr>
+          <w:rFonts w:ascii="Cambria" w:hAnsi="Cambria" w:cs="Arial"/>
+        </w:rPr>
+        <w:t>-</w:t>
+      </w:r>
+      <w:r>
+        <w:rPr>
+          <w:rFonts w:ascii="Cambria" w:hAnsi="Cambria" w:cs="Arial"/>
+        </w:rPr>
+        <w:t>quality software quickly through agile development</w:t>
       </w:r>
       <w:r>
         <w:rPr>
           <w:rFonts w:ascii="Cambria" w:hAnsi="Cambria" w:cs="Arial"/>
         </w:rPr>
         <w:t xml:space="preserve"> and consistent research</w:t>
+      </w:r>
+      <w:r>
+        <w:rPr>
+          <w:rFonts w:ascii="Cambria" w:hAnsi="Cambria" w:cs="Arial"/>
+        </w:rPr>
+        <w:t>.</w:t>
       </w:r>
     </w:p>
     <w:p>
@@ -431,7 +479,13 @@
         <w:rPr>
           <w:rFonts w:ascii="Cambria" w:hAnsi="Cambria" w:cs="Arial"/>
         </w:rPr>
-        <w:t xml:space="preserve">efficiency </w:t>
+        <w:t>efficiency</w:t>
+      </w:r>
+      <w:r>
+        <w:rPr>
+          <w:rFonts w:ascii="Cambria" w:hAnsi="Cambria" w:cs="Arial"/>
+        </w:rPr>
+        <w:t>.</w:t>
       </w:r>
     </w:p>
     <w:p>
@@ -462,7 +516,19 @@
         <w:rPr>
           <w:rFonts w:ascii="Cambria" w:hAnsi="Cambria" w:cs="Arial"/>
         </w:rPr>
-        <w:t>programing languages</w:t>
+        <w:t>program</w:t>
+      </w:r>
+      <w:r>
+        <w:rPr>
+          <w:rFonts w:ascii="Cambria" w:hAnsi="Cambria" w:cs="Arial"/>
+        </w:rPr>
+        <w:t>m</w:t>
+      </w:r>
+      <w:r>
+        <w:rPr>
+          <w:rFonts w:ascii="Cambria" w:hAnsi="Cambria" w:cs="Arial"/>
+        </w:rPr>
+        <w:t>ing languages</w:t>
       </w:r>
       <w:r>
         <w:rPr>
@@ -607,7 +673,61 @@
         <w:rPr>
           <w:rFonts w:ascii="Cambria" w:hAnsi="Cambria" w:cs="Arial"/>
         </w:rPr>
-        <w:t>Reactive Programing, Object Oriented Programing, Functional Programing, Logic Programing</w:t>
+        <w:t>Reactive Program</w:t>
+      </w:r>
+      <w:r>
+        <w:rPr>
+          <w:rFonts w:ascii="Cambria" w:hAnsi="Cambria" w:cs="Arial"/>
+        </w:rPr>
+        <w:t>m</w:t>
+      </w:r>
+      <w:r>
+        <w:rPr>
+          <w:rFonts w:ascii="Cambria" w:hAnsi="Cambria" w:cs="Arial"/>
+        </w:rPr>
+        <w:t>ing, Object Oriented Program</w:t>
+      </w:r>
+      <w:r>
+        <w:rPr>
+          <w:rFonts w:ascii="Cambria" w:hAnsi="Cambria" w:cs="Arial"/>
+        </w:rPr>
+        <w:t>m</w:t>
+      </w:r>
+      <w:r>
+        <w:rPr>
+          <w:rFonts w:ascii="Cambria" w:hAnsi="Cambria" w:cs="Arial"/>
+        </w:rPr>
+        <w:t>ing, Functional Program</w:t>
+      </w:r>
+      <w:r>
+        <w:rPr>
+          <w:rFonts w:ascii="Cambria" w:hAnsi="Cambria" w:cs="Arial"/>
+        </w:rPr>
+        <w:t>m</w:t>
+      </w:r>
+      <w:r>
+        <w:rPr>
+          <w:rFonts w:ascii="Cambria" w:hAnsi="Cambria" w:cs="Arial"/>
+        </w:rPr>
+        <w:t>ing, Logic Program</w:t>
+      </w:r>
+      <w:r>
+        <w:rPr>
+          <w:rFonts w:ascii="Cambria" w:hAnsi="Cambria" w:cs="Arial"/>
+        </w:rPr>
+        <w:t>m</w:t>
+      </w:r>
+      <w:r>
+        <w:rPr>
+          <w:rFonts w:ascii="Cambria" w:hAnsi="Cambria" w:cs="Arial"/>
+        </w:rPr>
+        <w:t>ing</w:t>
+      </w:r>
+      <w:r>
+        <w:rPr>
+          <w:rFonts w:ascii="Cambria" w:hAnsi="Cambria" w:cs="Arial"/>
+        </w:rPr>
+        <w:t>.</w:t>
       </w:r>
     </w:p>
     <w:p>
@@ -667,6 +787,13 @@
           <w:rFonts w:ascii="Cambria" w:hAnsi="Cambria" w:cs="Arial"/>
           <w:lang w:val="en-US"/>
         </w:rPr>
+        <w:t xml:space="preserve">being an </w:t>
+      </w:r>
+      <w:r>
+        <w:rPr>
+          <w:rFonts w:ascii="Cambria" w:hAnsi="Cambria" w:cs="Arial"/>
+          <w:lang w:val="en-US"/>
+        </w:rPr>
         <w:t>expert in operations</w:t>
       </w:r>
       <w:r>
@@ -929,6 +1056,17 @@
         </w:rPr>
         <w:t xml:space="preserve"> Science</w:t>
       </w:r>
+    </w:p>
+    <w:p>
+      <w:pPr>
+        <w:spacing w:line="276" w:lineRule="auto"/>
+        <w:rPr>
+          <w:rFonts w:ascii="Cambria" w:hAnsi="Cambria" w:cs="Arial"/>
+          <w:b/>
+          <w:sz w:val="26"/>
+          <w:szCs w:val="26"/>
+        </w:rPr>
+      </w:pPr>
     </w:p>
     <w:p>
       <w:pPr>
@@ -1232,7 +1370,13 @@
         <w:rPr>
           <w:rFonts w:cs="Arial"/>
         </w:rPr>
-        <w:t xml:space="preserve">Led the team to design the website, delegated and monitored the work of six </w:t>
+        <w:t>Introduced Bootstrap to the team</w:t>
+      </w:r>
+      <w:r>
+        <w:rPr>
+          <w:rFonts w:cs="Arial"/>
+        </w:rPr>
+        <w:t xml:space="preserve">, delegated and monitored the work of six </w:t>
       </w:r>
       <w:r>
         <w:rPr>
@@ -1269,18 +1413,26 @@
         <w:rPr>
           <w:rFonts w:ascii="Cambria" w:hAnsi="Cambria" w:cs="Arial"/>
         </w:rPr>
-        <w:t>API as a way of providing interoperability between computer systems on the Internet</w:t>
-      </w:r>
-    </w:p>
-    <w:p>
-      <w:pPr>
-        <w:spacing w:line="276" w:lineRule="auto"/>
-        <w:rPr>
-          <w:rFonts w:ascii="Cambria" w:hAnsi="Cambria" w:cs="Arial"/>
-          <w:sz w:val="25"/>
-          <w:szCs w:val="25"/>
-        </w:rPr>
-      </w:pPr>
+        <w:t>API</w:t>
+      </w:r>
+      <w:r>
+        <w:rPr>
+          <w:rFonts w:ascii="Cambria" w:hAnsi="Cambria" w:cs="Arial"/>
+        </w:rPr>
+        <w:t xml:space="preserve"> and</w:t>
+      </w:r>
+      <w:r>
+        <w:rPr>
+          <w:rFonts w:ascii="Cambria" w:hAnsi="Cambria" w:cs="Arial"/>
+        </w:rPr>
+        <w:t xml:space="preserve"> </w:t>
+      </w:r>
+      <w:r>
+        <w:rPr>
+          <w:rFonts w:ascii="Cambria" w:hAnsi="Cambria" w:cs="Arial"/>
+        </w:rPr>
+        <w:t>authorization feature using Django REST framework on the backend, wrote functions for jQuery AJAX calls on the front end.</w:t>
+      </w:r>
     </w:p>
     <w:p>
       <w:pPr>
@@ -1380,7 +1532,25 @@
         <w:rPr>
           <w:rFonts w:ascii="Cambria" w:hAnsi="Cambria" w:cs="Arial"/>
         </w:rPr>
-        <w:t>Individually designed and implemented the strategy</w:t>
+        <w:t>Individually designed and implemented</w:t>
+      </w:r>
+      <w:r>
+        <w:rPr>
+          <w:rFonts w:ascii="Cambria" w:hAnsi="Cambria" w:cs="Arial"/>
+        </w:rPr>
+        <w:t xml:space="preserve"> </w:t>
+      </w:r>
+      <w:r>
+        <w:rPr>
+          <w:rFonts w:ascii="Cambria" w:hAnsi="Cambria" w:cs="Arial"/>
+        </w:rPr>
+        <w:t>strateg</w:t>
+      </w:r>
+      <w:r>
+        <w:rPr>
+          <w:rFonts w:ascii="Cambria" w:hAnsi="Cambria" w:cs="Arial"/>
+        </w:rPr>
+        <w:t>ies</w:t>
       </w:r>
       <w:r>
         <w:rPr>
@@ -1413,6 +1583,12 @@
           <w:rFonts w:ascii="Cambria" w:hAnsi="Cambria" w:cs="Arial"/>
         </w:rPr>
         <w:t xml:space="preserve"> the competition</w:t>
+      </w:r>
+      <w:r>
+        <w:rPr>
+          <w:rFonts w:ascii="Cambria" w:hAnsi="Cambria" w:cs="Arial"/>
+        </w:rPr>
+        <w:t>.</w:t>
       </w:r>
     </w:p>
     <w:p>
@@ -1425,14 +1601,19 @@
         <w:spacing w:line="276" w:lineRule="auto"/>
         <w:rPr>
           <w:rFonts w:ascii="Cambria" w:hAnsi="Cambria" w:cs="Arial"/>
-          <w:b/>
-        </w:rPr>
-      </w:pPr>
-      <w:r>
-        <w:rPr>
-          <w:rFonts w:ascii="Cambria" w:hAnsi="Cambria" w:cs="Arial"/>
-        </w:rPr>
-        <w:t>Recognized issues and l</w:t>
+        </w:rPr>
+      </w:pPr>
+      <w:r>
+        <w:rPr>
+          <w:rFonts w:ascii="Cambria" w:hAnsi="Cambria" w:cs="Arial"/>
+        </w:rPr>
+        <w:t>Identified</w:t>
+      </w:r>
+      <w:r>
+        <w:rPr>
+          <w:rFonts w:ascii="Cambria" w:hAnsi="Cambria" w:cs="Arial"/>
+        </w:rPr>
+        <w:t xml:space="preserve"> issues and l</w:t>
       </w:r>
       <w:r>
         <w:rPr>
@@ -1451,6 +1632,12 @@
           <w:rFonts w:ascii="Cambria" w:hAnsi="Cambria" w:cs="Arial"/>
         </w:rPr>
         <w:t>and resolve problems</w:t>
+      </w:r>
+      <w:r>
+        <w:rPr>
+          <w:rFonts w:ascii="Cambria" w:hAnsi="Cambria" w:cs="Arial"/>
+        </w:rPr>
+        <w:t>.</w:t>
       </w:r>
     </w:p>
     <w:p>
@@ -1463,52 +1650,40 @@
         <w:spacing w:line="276" w:lineRule="auto"/>
         <w:rPr>
           <w:rFonts w:ascii="Cambria" w:hAnsi="Cambria" w:cs="Arial"/>
-          <w:b/>
-        </w:rPr>
-      </w:pPr>
-      <w:r>
-        <w:rPr>
-          <w:rFonts w:ascii="Cambria" w:hAnsi="Cambria" w:cs="Arial"/>
-        </w:rPr>
-        <w:t>Achiev</w:t>
-      </w:r>
-      <w:bookmarkStart w:id="0" w:name="_GoBack"/>
-      <w:bookmarkEnd w:id="0"/>
-      <w:r>
-        <w:rPr>
-          <w:rFonts w:ascii="Cambria" w:hAnsi="Cambria" w:cs="Arial"/>
-        </w:rPr>
-        <w:t>ed the p</w:t>
-      </w:r>
-      <w:r>
-        <w:rPr>
-          <w:rFonts w:ascii="Cambria" w:hAnsi="Cambria" w:cs="Arial"/>
-        </w:rPr>
-        <w:t xml:space="preserve">urpose of the competition </w:t>
-      </w:r>
-      <w:r>
-        <w:rPr>
-          <w:rFonts w:ascii="Cambria" w:hAnsi="Cambria" w:cs="Arial"/>
-        </w:rPr>
-        <w:t xml:space="preserve">- </w:t>
-      </w:r>
-      <w:r>
-        <w:rPr>
-          <w:rFonts w:ascii="Cambria" w:hAnsi="Cambria" w:cs="Arial"/>
-        </w:rPr>
-        <w:t>to foster and evaluate progress of AI research applied to real time strategy games</w:t>
-      </w:r>
-    </w:p>
-    <w:p>
-      <w:pPr>
-        <w:spacing w:line="276" w:lineRule="auto"/>
-        <w:rPr>
-          <w:rFonts w:ascii="Cambria" w:hAnsi="Cambria" w:cs="Arial"/>
-          <w:b/>
-          <w:sz w:val="26"/>
-          <w:szCs w:val="26"/>
-        </w:rPr>
-      </w:pPr>
+        </w:rPr>
+      </w:pPr>
+      <w:r>
+        <w:rPr>
+          <w:rFonts w:ascii="Cambria" w:hAnsi="Cambria" w:cs="Arial" w:hint="eastAsia"/>
+        </w:rPr>
+        <w:t>Qu</w:t>
+      </w:r>
+      <w:r>
+        <w:rPr>
+          <w:rFonts w:ascii="Cambria" w:hAnsi="Cambria" w:cs="Arial"/>
+        </w:rPr>
+        <w:t>ickly underst</w:t>
+      </w:r>
+      <w:r>
+        <w:rPr>
+          <w:rFonts w:ascii="Cambria" w:hAnsi="Cambria" w:cs="Arial"/>
+        </w:rPr>
+        <w:t xml:space="preserve">ood and mastered the basic </w:t>
+      </w:r>
+      <w:proofErr w:type="spellStart"/>
+      <w:r>
+        <w:rPr>
+          <w:rFonts w:ascii="Cambria" w:hAnsi="Cambria" w:cs="Arial"/>
+        </w:rPr>
+        <w:t>UAlbertaBot</w:t>
+      </w:r>
+      <w:proofErr w:type="spellEnd"/>
+      <w:r>
+        <w:rPr>
+          <w:rFonts w:ascii="Cambria" w:hAnsi="Cambria" w:cs="Arial"/>
+        </w:rPr>
+        <w:t xml:space="preserve"> AI framework and turn high-level tactical strategies into code implementation.</w:t>
+      </w:r>
     </w:p>
     <w:p>
       <w:pPr>
@@ -1657,22 +1832,49 @@
           <w:rFonts w:ascii="Cambria" w:hAnsi="Cambria" w:cs="Arial"/>
           <w:szCs w:val="26"/>
         </w:rPr>
-        <w:t>Applying object-oriented design and MVC structure to</w:t>
-      </w:r>
-      <w:r>
-        <w:rPr>
-          <w:rFonts w:ascii="Cambria" w:hAnsi="Cambria" w:cs="Arial"/>
-          <w:szCs w:val="26"/>
-        </w:rPr>
-        <w:t xml:space="preserve"> implement </w:t>
-      </w:r>
-      <w:r>
-        <w:rPr>
-          <w:rFonts w:ascii="Cambria" w:hAnsi="Cambria" w:cs="Arial"/>
-          <w:szCs w:val="26"/>
-          <w:lang w:eastAsia="ja-JP"/>
-        </w:rPr>
-        <w:t>primitive model.</w:t>
+        <w:t>Le</w:t>
+      </w:r>
+      <w:r>
+        <w:rPr>
+          <w:rFonts w:ascii="Cambria" w:hAnsi="Cambria" w:cs="Arial"/>
+          <w:szCs w:val="26"/>
+        </w:rPr>
+        <w:t>d</w:t>
+      </w:r>
+      <w:r>
+        <w:rPr>
+          <w:rFonts w:ascii="Cambria" w:hAnsi="Cambria" w:cs="Arial"/>
+          <w:szCs w:val="26"/>
+        </w:rPr>
+        <w:t xml:space="preserve"> </w:t>
+      </w:r>
+      <w:r>
+        <w:rPr>
+          <w:rFonts w:ascii="Cambria" w:hAnsi="Cambria" w:cs="Arial"/>
+          <w:szCs w:val="26"/>
+        </w:rPr>
+        <w:t>a</w:t>
+      </w:r>
+      <w:r>
+        <w:rPr>
+          <w:rFonts w:ascii="Cambria" w:hAnsi="Cambria" w:cs="Arial"/>
+          <w:szCs w:val="26"/>
+        </w:rPr>
+        <w:t xml:space="preserve"> team to develop</w:t>
+      </w:r>
+      <w:r>
+        <w:rPr>
+          <w:rFonts w:ascii="Cambria" w:hAnsi="Cambria" w:cs="Arial"/>
+          <w:szCs w:val="26"/>
+        </w:rPr>
+        <w:t xml:space="preserve"> an</w:t>
+      </w:r>
+      <w:r>
+        <w:rPr>
+          <w:rFonts w:ascii="Cambria" w:hAnsi="Cambria" w:cs="Arial"/>
+          <w:szCs w:val="26"/>
+        </w:rPr>
+        <w:t xml:space="preserve"> application in Android Studio based on waterfall development model and acquire the ability to develop team project with git version control tool at high proficiency level.</w:t>
       </w:r>
     </w:p>
     <w:p>
@@ -1693,49 +1895,85 @@
           <w:rFonts w:ascii="Cambria" w:hAnsi="Cambria" w:cs="Arial"/>
           <w:szCs w:val="26"/>
         </w:rPr>
-        <w:t>Le</w:t>
-      </w:r>
-      <w:r>
-        <w:rPr>
-          <w:rFonts w:ascii="Cambria" w:hAnsi="Cambria" w:cs="Arial"/>
-          <w:szCs w:val="26"/>
-        </w:rPr>
-        <w:t>d</w:t>
-      </w:r>
-      <w:r>
-        <w:rPr>
-          <w:rFonts w:ascii="Cambria" w:hAnsi="Cambria" w:cs="Arial"/>
-          <w:szCs w:val="26"/>
-        </w:rPr>
-        <w:t xml:space="preserve"> the team to develop application in Android Studio based on waterfall </w:t>
-      </w:r>
-      <w:r>
-        <w:rPr>
-          <w:rFonts w:ascii="Cambria" w:hAnsi="Cambria" w:cs="Arial"/>
-          <w:szCs w:val="26"/>
-        </w:rPr>
-        <w:t xml:space="preserve">development model </w:t>
-      </w:r>
-      <w:r>
-        <w:rPr>
-          <w:rFonts w:ascii="Cambria" w:hAnsi="Cambria" w:cs="Arial"/>
-          <w:szCs w:val="26"/>
-        </w:rPr>
-        <w:t xml:space="preserve">and acquire the ability to develop team project with </w:t>
-      </w:r>
-      <w:r>
-        <w:rPr>
-          <w:rFonts w:ascii="Cambria" w:hAnsi="Cambria" w:cs="Arial"/>
-          <w:szCs w:val="26"/>
-        </w:rPr>
-        <w:t xml:space="preserve">git version control tool at </w:t>
-      </w:r>
-      <w:r>
-        <w:rPr>
-          <w:rFonts w:ascii="Cambria" w:hAnsi="Cambria" w:cs="Arial"/>
-          <w:szCs w:val="26"/>
-        </w:rPr>
-        <w:t>high proficiency level.</w:t>
+        <w:t>Appl</w:t>
+      </w:r>
+      <w:r>
+        <w:rPr>
+          <w:rFonts w:ascii="Cambria" w:hAnsi="Cambria" w:cs="Arial"/>
+          <w:szCs w:val="26"/>
+        </w:rPr>
+        <w:t>ied</w:t>
+      </w:r>
+      <w:r>
+        <w:rPr>
+          <w:rFonts w:ascii="Cambria" w:hAnsi="Cambria" w:cs="Arial"/>
+          <w:szCs w:val="26"/>
+        </w:rPr>
+        <w:t xml:space="preserve"> object-oriented </w:t>
+      </w:r>
+      <w:r>
+        <w:rPr>
+          <w:rFonts w:ascii="Cambria" w:hAnsi="Cambria" w:cs="Arial"/>
+          <w:szCs w:val="26"/>
+        </w:rPr>
+        <w:t>concept</w:t>
+      </w:r>
+      <w:r>
+        <w:rPr>
+          <w:rFonts w:ascii="Cambria" w:hAnsi="Cambria" w:cs="Arial"/>
+          <w:szCs w:val="26"/>
+        </w:rPr>
+        <w:t xml:space="preserve"> and</w:t>
+      </w:r>
+      <w:r>
+        <w:rPr>
+          <w:rFonts w:ascii="Cambria" w:hAnsi="Cambria" w:cs="Arial"/>
+          <w:szCs w:val="26"/>
+        </w:rPr>
+        <w:t xml:space="preserve"> the</w:t>
+      </w:r>
+      <w:r>
+        <w:rPr>
+          <w:rFonts w:ascii="Cambria" w:hAnsi="Cambria" w:cs="Arial"/>
+          <w:szCs w:val="26"/>
+        </w:rPr>
+        <w:t xml:space="preserve"> MVC </w:t>
+      </w:r>
+      <w:r>
+        <w:rPr>
+          <w:rFonts w:ascii="Cambria" w:hAnsi="Cambria" w:cs="Arial"/>
+          <w:szCs w:val="26"/>
+        </w:rPr>
+        <w:t>pattern</w:t>
+      </w:r>
+      <w:r>
+        <w:rPr>
+          <w:rFonts w:ascii="Cambria" w:hAnsi="Cambria" w:cs="Arial"/>
+          <w:szCs w:val="26"/>
+        </w:rPr>
+        <w:t xml:space="preserve"> to</w:t>
+      </w:r>
+      <w:r>
+        <w:rPr>
+          <w:rFonts w:ascii="Cambria" w:hAnsi="Cambria" w:cs="Arial"/>
+          <w:szCs w:val="26"/>
+        </w:rPr>
+        <w:t xml:space="preserve"> </w:t>
+      </w:r>
+      <w:r>
+        <w:rPr>
+          <w:rFonts w:ascii="Cambria" w:hAnsi="Cambria" w:cs="Arial"/>
+          <w:szCs w:val="26"/>
+        </w:rPr>
+        <w:t>design the</w:t>
+      </w:r>
+      <w:r>
+        <w:rPr>
+          <w:rFonts w:ascii="Cambria" w:hAnsi="Cambria" w:cs="Arial"/>
+          <w:szCs w:val="26"/>
+          <w:lang w:eastAsia="ja-JP"/>
+        </w:rPr>
+        <w:t xml:space="preserve"> 3-tiers layer structure, drew a detailed UML diagram to show teammates my design ideas. </w:t>
       </w:r>
     </w:p>
     <w:p>
@@ -1756,7 +1994,21 @@
           <w:rFonts w:ascii="Cambria" w:hAnsi="Cambria" w:cs="Arial"/>
           <w:szCs w:val="26"/>
         </w:rPr>
-        <w:t>Quickly learned the API of Elastic Search and use it as the basis back end for development.</w:t>
+        <w:t>Quickly learned API</w:t>
+      </w:r>
+      <w:r>
+        <w:rPr>
+          <w:rFonts w:ascii="Cambria" w:hAnsi="Cambria" w:cs="Arial"/>
+          <w:szCs w:val="26"/>
+        </w:rPr>
+        <w:t>s</w:t>
+      </w:r>
+      <w:r>
+        <w:rPr>
+          <w:rFonts w:ascii="Cambria" w:hAnsi="Cambria" w:cs="Arial"/>
+          <w:szCs w:val="26"/>
+        </w:rPr>
+        <w:t xml:space="preserve"> of Elastic Search and use it as the basis backend for development.</w:t>
       </w:r>
     </w:p>
     <w:p>
@@ -1943,7 +2195,21 @@
           <w:rFonts w:ascii="Cambria" w:hAnsi="Cambria" w:cs="Arial"/>
           <w:szCs w:val="26"/>
         </w:rPr>
-        <w:t xml:space="preserve"> to develop an application named </w:t>
+        <w:t xml:space="preserve"> develop</w:t>
+      </w:r>
+      <w:r>
+        <w:rPr>
+          <w:rFonts w:ascii="Cambria" w:hAnsi="Cambria" w:cs="Arial"/>
+          <w:szCs w:val="26"/>
+        </w:rPr>
+        <w:t>ing</w:t>
+      </w:r>
+      <w:r>
+        <w:rPr>
+          <w:rFonts w:ascii="Cambria" w:hAnsi="Cambria" w:cs="Arial"/>
+          <w:szCs w:val="26"/>
+        </w:rPr>
+        <w:t xml:space="preserve"> an application named </w:t>
       </w:r>
       <w:proofErr w:type="spellStart"/>
       <w:r>
@@ -2022,7 +2288,21 @@
           <w:rFonts w:ascii="Cambria" w:hAnsi="Cambria" w:cs="Arial"/>
           <w:szCs w:val="26"/>
         </w:rPr>
-        <w:t xml:space="preserve"> on combination of </w:t>
+        <w:t xml:space="preserve"> on</w:t>
+      </w:r>
+      <w:r>
+        <w:rPr>
+          <w:rFonts w:ascii="Cambria" w:hAnsi="Cambria" w:cs="Arial"/>
+          <w:szCs w:val="26"/>
+        </w:rPr>
+        <w:t xml:space="preserve"> a</w:t>
+      </w:r>
+      <w:r>
+        <w:rPr>
+          <w:rFonts w:ascii="Cambria" w:hAnsi="Cambria" w:cs="Arial"/>
+          <w:szCs w:val="26"/>
+        </w:rPr>
+        <w:t xml:space="preserve"> combination of </w:t>
       </w:r>
       <w:proofErr w:type="spellStart"/>
       <w:r>
@@ -2232,7 +2512,19 @@
         <w:rPr>
           <w:rFonts w:ascii="Cambria" w:hAnsi="Cambria" w:cs="Arial"/>
         </w:rPr>
-        <w:t xml:space="preserve"> students with further understanding of </w:t>
+        <w:t xml:space="preserve"> students with</w:t>
+      </w:r>
+      <w:r>
+        <w:rPr>
+          <w:rFonts w:ascii="Cambria" w:hAnsi="Cambria" w:cs="Arial"/>
+        </w:rPr>
+        <w:t xml:space="preserve"> the</w:t>
+      </w:r>
+      <w:r>
+        <w:rPr>
+          <w:rFonts w:ascii="Cambria" w:hAnsi="Cambria" w:cs="Arial"/>
+        </w:rPr>
+        <w:t xml:space="preserve"> further understanding of </w:t>
       </w:r>
       <w:r>
         <w:rPr>
@@ -2293,7 +2585,16 @@
           <w:rFonts w:ascii="Cambria" w:eastAsia="宋体" w:hAnsi="Cambria" w:cs="Arial"/>
           <w:lang w:eastAsia="zh-CN"/>
         </w:rPr>
-        <w:t xml:space="preserve"> and</w:t>
+        <w:t xml:space="preserve">, </w:t>
+      </w:r>
+      <w:bookmarkStart w:id="0" w:name="_GoBack"/>
+      <w:bookmarkEnd w:id="0"/>
+      <w:r>
+        <w:rPr>
+          <w:rFonts w:ascii="Cambria" w:eastAsia="宋体" w:hAnsi="Cambria" w:cs="Arial"/>
+          <w:lang w:eastAsia="zh-CN"/>
+        </w:rPr>
+        <w:t>and</w:t>
       </w:r>
       <w:r>
         <w:rPr>
@@ -4402,7 +4703,7 @@
 </file>
 
 <file path=customXml/itemProps1.xml><?xml version="1.0" encoding="utf-8"?>
-<ds:datastoreItem xmlns:ds="http://schemas.openxmlformats.org/officeDocument/2006/customXml" ds:itemID="{C1F0DFF2-A56F-40AF-93E5-5E05782818BD}">
+<ds:datastoreItem xmlns:ds="http://schemas.openxmlformats.org/officeDocument/2006/customXml" ds:itemID="{37EF6222-941F-42C1-A193-FBEF67AEA85B}">
   <ds:schemaRefs>
     <ds:schemaRef ds:uri="http://schemas.openxmlformats.org/officeDocument/2006/bibliography"/>
   </ds:schemaRefs>

</xml_diff>